<commit_message>
add incarc back in, which got dropped somehow
</commit_message>
<xml_diff>
--- a/papers_reports/report.docx
+++ b/papers_reports/report.docx
@@ -1768,10 +1768,10 @@
           <w:noProof/>
         </w:rPr>
         <w:drawing>
-          <wp:inline distT="0" distB="0" distL="0" distR="0" wp14:anchorId="65222A90" wp14:editId="6BD80E6A">
+          <wp:inline distT="0" distB="0" distL="0" distR="0" wp14:anchorId="0968E4EA" wp14:editId="176DAF7B">
             <wp:extent cx="6400800" cy="4572000"/>
             <wp:effectExtent l="0" t="0" r="0" b="0"/>
-            <wp:docPr id="9" name="Picture 9"/>
+            <wp:docPr id="2" name="Picture 2"/>
             <wp:cNvGraphicFramePr>
               <a:graphicFrameLocks xmlns:a="http://schemas.openxmlformats.org/drawingml/2006/main" noChangeAspect="1"/>
             </wp:cNvGraphicFramePr>
@@ -1779,7 +1779,7 @@
               <a:graphicData uri="http://schemas.openxmlformats.org/drawingml/2006/picture">
                 <pic:pic xmlns:pic="http://schemas.openxmlformats.org/drawingml/2006/picture">
                   <pic:nvPicPr>
-                    <pic:cNvPr id="0" name="Picture 5"/>
+                    <pic:cNvPr id="0" name="Picture 2"/>
                     <pic:cNvPicPr>
                       <a:picLocks noChangeAspect="1" noChangeArrowheads="1"/>
                     </pic:cNvPicPr>

</xml_diff>